<commit_message>
add the journal of 9 July 2025
</commit_message>
<xml_diff>
--- a/IELTS Notes/雅思考试考生须知.docx
+++ b/IELTS Notes/雅思考试考生须知.docx
@@ -3,11 +3,6 @@
 <w:document xmlns:wpc="http://schemas.microsoft.com/office/word/2010/wordprocessingCanvas" xmlns:mc="http://schemas.openxmlformats.org/markup-compatibility/2006" xmlns:o="urn:schemas-microsoft-com:office:office" xmlns:r="http://schemas.openxmlformats.org/officeDocument/2006/relationships" xmlns:m="http://schemas.openxmlformats.org/officeDocument/2006/math" xmlns:v="urn:schemas-microsoft-com:vml" xmlns:wp14="http://schemas.microsoft.com/office/word/2010/wordprocessingDrawing" xmlns:wp="http://schemas.openxmlformats.org/drawingml/2006/wordprocessingDrawing" xmlns:w10="urn:schemas-microsoft-com:office:word" xmlns:w="http://schemas.openxmlformats.org/wordprocessingml/2006/main" xmlns:w14="http://schemas.microsoft.com/office/word/2010/wordml" xmlns:wpg="http://schemas.microsoft.com/office/word/2010/wordprocessingGroup" xmlns:wpi="http://schemas.microsoft.com/office/word/2010/wordprocessingInk" xmlns:wne="http://schemas.microsoft.com/office/word/2006/wordml" xmlns:wps="http://schemas.microsoft.com/office/word/2010/wordprocessingShape" mc:Ignorable="w14 wp14">
   <w:body>
     <w:p>
-      <w:pPr>
-        <w:rPr>
-          <w:rFonts w:hint="eastAsia"/>
-        </w:rPr>
-      </w:pPr>
       <w:hyperlink r:id="rId6" w:history="1">
         <w:r>
           <w:rPr>
@@ -23,7 +18,7 @@
           <w:bottom w:val="dashed" w:sz="6" w:space="4" w:color="AAAAAA"/>
         </w:pBdr>
         <w:spacing w:before="100" w:beforeAutospacing="1" w:after="100" w:afterAutospacing="1" w:line="240" w:lineRule="auto"/>
-        <w:outlineLvl w:val="3"/>
+        <w:outlineLvl w:val="0"/>
         <w:rPr>
           <w:rFonts w:ascii="Times New Roman" w:eastAsia="Times New Roman" w:hAnsi="Times New Roman" w:cs="Times New Roman"/>
           <w:b/>
@@ -612,7 +607,6 @@
     <w:p>
       <w:pPr>
         <w:rPr>
-          <w:rFonts w:hint="eastAsia"/>
           <w:b/>
         </w:rPr>
       </w:pPr>
@@ -627,7 +621,7 @@
     <w:p>
       <w:pPr>
         <w:rPr>
-          <w:rFonts w:ascii="宋体" w:eastAsia="宋体" w:hAnsi="宋体" w:cs="宋体" w:hint="eastAsia"/>
+          <w:rFonts w:ascii="宋体" w:eastAsia="宋体" w:hAnsi="宋体" w:cs="宋体"/>
         </w:rPr>
       </w:pPr>
       <w:r>
@@ -652,7 +646,7 @@
     <w:p>
       <w:pPr>
         <w:rPr>
-          <w:rFonts w:ascii="宋体" w:eastAsia="宋体" w:hAnsi="宋体" w:cs="宋体" w:hint="eastAsia"/>
+          <w:rFonts w:ascii="宋体" w:eastAsia="宋体" w:hAnsi="宋体" w:cs="宋体"/>
         </w:rPr>
       </w:pPr>
       <w:hyperlink r:id="rId7" w:anchor="b" w:history="1">
@@ -1309,7 +1303,7 @@
         </w:numPr>
         <w:spacing w:before="100" w:beforeAutospacing="1" w:after="100" w:afterAutospacing="1" w:line="240" w:lineRule="auto"/>
         <w:rPr>
-          <w:rFonts w:ascii="Times New Roman" w:eastAsia="Times New Roman" w:hAnsi="Times New Roman" w:cs="Times New Roman" w:hint="eastAsia"/>
+          <w:rFonts w:ascii="Times New Roman" w:eastAsia="Times New Roman" w:hAnsi="Times New Roman" w:cs="Times New Roman"/>
           <w:sz w:val="24"/>
           <w:szCs w:val="24"/>
         </w:rPr>
@@ -1383,7 +1377,7 @@
       <w:pPr>
         <w:spacing w:before="100" w:beforeAutospacing="1" w:after="100" w:afterAutospacing="1" w:line="240" w:lineRule="auto"/>
         <w:rPr>
-          <w:rFonts w:ascii="Times New Roman" w:hAnsi="Times New Roman" w:cs="Times New Roman" w:hint="eastAsia"/>
+          <w:rFonts w:ascii="Times New Roman" w:hAnsi="Times New Roman" w:cs="Times New Roman"/>
           <w:sz w:val="24"/>
           <w:szCs w:val="24"/>
         </w:rPr>
@@ -1393,7 +1387,7 @@
       <w:pPr>
         <w:spacing w:before="100" w:beforeAutospacing="1" w:after="100" w:afterAutospacing="1" w:line="240" w:lineRule="auto"/>
         <w:rPr>
-          <w:rFonts w:ascii="Times New Roman" w:hAnsi="Times New Roman" w:cs="Times New Roman" w:hint="eastAsia"/>
+          <w:rFonts w:ascii="Times New Roman" w:hAnsi="Times New Roman" w:cs="Times New Roman"/>
           <w:sz w:val="24"/>
           <w:szCs w:val="24"/>
         </w:rPr>
@@ -1442,8 +1436,9 @@
     <w:p>
       <w:pPr>
         <w:spacing w:before="100" w:beforeAutospacing="1" w:after="100" w:afterAutospacing="1" w:line="240" w:lineRule="auto"/>
-        <w:rPr>
-          <w:rFonts w:ascii="Times New Roman" w:hAnsi="Times New Roman" w:cs="Times New Roman" w:hint="eastAsia"/>
+        <w:outlineLvl w:val="0"/>
+        <w:rPr>
+          <w:rFonts w:ascii="Times New Roman" w:hAnsi="Times New Roman" w:cs="Times New Roman"/>
           <w:sz w:val="24"/>
           <w:szCs w:val="24"/>
         </w:rPr>
@@ -1522,10 +1517,9 @@
     <w:p>
       <w:pPr>
         <w:rPr>
-          <w:rFonts w:ascii="宋体" w:eastAsia="宋体" w:hAnsi="宋体" w:cs="宋体"/>
-        </w:rPr>
-      </w:pPr>
-      <w:bookmarkStart w:id="0" w:name="_GoBack"/>
+          <w:rFonts w:ascii="宋体" w:eastAsia="宋体" w:hAnsi="宋体" w:cs="宋体" w:hint="eastAsia"/>
+        </w:rPr>
+      </w:pPr>
       <w:r>
         <w:rPr>
           <w:noProof/>
@@ -1566,7 +1560,107 @@
           </wp:inline>
         </w:drawing>
       </w:r>
-      <w:bookmarkEnd w:id="0"/>
+    </w:p>
+    <w:p>
+      <w:pPr>
+        <w:pStyle w:val="a4"/>
+        <w:outlineLvl w:val="0"/>
+        <w:rPr>
+          <w:rFonts w:ascii="宋体" w:eastAsia="宋体" w:hAnsi="宋体" w:cs="宋体" w:hint="eastAsia"/>
+          <w:b/>
+        </w:rPr>
+      </w:pPr>
+      <w:bookmarkStart w:id="0" w:name="_GoBack"/>
+      <w:r>
+        <w:rPr>
+          <w:rFonts w:ascii="宋体" w:eastAsia="宋体" w:hAnsi="宋体" w:cs="宋体" w:hint="eastAsia"/>
+          <w:b/>
+        </w:rPr>
+        <w:t>打印准考证</w:t>
+      </w:r>
+    </w:p>
+    <w:bookmarkEnd w:id="0"/>
+    <w:p>
+      <w:pPr>
+        <w:pStyle w:val="a4"/>
+      </w:pPr>
+      <w:r>
+        <w:rPr>
+          <w:rFonts w:ascii="宋体" w:eastAsia="宋体" w:hAnsi="宋体" w:cs="宋体" w:hint="eastAsia"/>
+        </w:rPr>
+        <w:t>雅思考试</w:t>
+      </w:r>
+      <w:r>
+        <w:t>-</w:t>
+      </w:r>
+      <w:r>
+        <w:rPr>
+          <w:rFonts w:ascii="宋体" w:eastAsia="宋体" w:hAnsi="宋体" w:cs="宋体" w:hint="eastAsia"/>
+        </w:rPr>
+        <w:t>纸笔考生通常于</w:t>
+      </w:r>
+      <w:r>
+        <w:rPr>
+          <w:rStyle w:val="a5"/>
+          <w:rFonts w:ascii="宋体" w:eastAsia="宋体" w:hAnsi="宋体" w:cs="宋体" w:hint="eastAsia"/>
+        </w:rPr>
+        <w:t>笔试日期前</w:t>
+      </w:r>
+      <w:r>
+        <w:rPr>
+          <w:rStyle w:val="a5"/>
+        </w:rPr>
+        <w:t>8</w:t>
+      </w:r>
+      <w:r>
+        <w:rPr>
+          <w:rStyle w:val="a5"/>
+          <w:rFonts w:ascii="宋体" w:eastAsia="宋体" w:hAnsi="宋体" w:cs="宋体" w:hint="eastAsia"/>
+        </w:rPr>
+        <w:t>天打印准考证。</w:t>
+      </w:r>
+      <w:r>
+        <w:rPr>
+          <w:rFonts w:ascii="宋体" w:eastAsia="宋体" w:hAnsi="宋体" w:cs="宋体" w:hint="eastAsia"/>
+        </w:rPr>
+        <w:t>雅思考试</w:t>
+      </w:r>
+      <w:r>
+        <w:t>-</w:t>
+      </w:r>
+      <w:r>
+        <w:rPr>
+          <w:rFonts w:ascii="宋体" w:eastAsia="宋体" w:hAnsi="宋体" w:cs="宋体" w:hint="eastAsia"/>
+        </w:rPr>
+        <w:t>机考的考生通常于</w:t>
+      </w:r>
+      <w:r>
+        <w:rPr>
+          <w:rStyle w:val="a5"/>
+          <w:rFonts w:ascii="宋体" w:eastAsia="宋体" w:hAnsi="宋体" w:cs="宋体" w:hint="eastAsia"/>
+        </w:rPr>
+        <w:t>笔试日期前</w:t>
+      </w:r>
+      <w:r>
+        <w:rPr>
+          <w:rStyle w:val="a5"/>
+        </w:rPr>
+        <w:t>2</w:t>
+      </w:r>
+      <w:r>
+        <w:rPr>
+          <w:rStyle w:val="a5"/>
+          <w:rFonts w:ascii="宋体" w:eastAsia="宋体" w:hAnsi="宋体" w:cs="宋体" w:hint="eastAsia"/>
+        </w:rPr>
+        <w:t>天打印准考证。考生须登录雅思报名网站个人主页打印准考证。</w:t>
+      </w:r>
+    </w:p>
+    <w:p>
+      <w:pPr>
+        <w:rPr>
+          <w:rFonts w:ascii="宋体" w:eastAsia="宋体" w:hAnsi="宋体" w:cs="宋体"/>
+        </w:rPr>
+      </w:pPr>
     </w:p>
     <w:sectPr>
       <w:pgSz w:w="11906" w:h="16838"/>

</xml_diff>